<commit_message>
doc device list working
</commit_message>
<xml_diff>
--- a/controllers/tag-example5.docx
+++ b/controllers/tag-example5.docx
@@ -1473,6 +1473,294 @@
                 <w:szCs w:val="24"/>
               </w:rPr>
               <w:t xml:space="preserve">Device Beta</w:t>
+            </w:r>
+            <w:proofErr w:type="spellStart"/>
+            <w:r>
+              <w:rPr>
+                <w:rFonts w:ascii="Calibri" w:eastAsia="Calibri" w:hAnsi="Calibri" w:cs="Calibri"/>
+                <w:sz w:val="24"/>
+                <w:szCs w:val="24"/>
+              </w:rPr>
+              <w:t/>
+            </w:r>
+            <w:proofErr w:type="spellEnd"/>
+            <w:r>
+              <w:rPr>
+                <w:rFonts w:ascii="Calibri" w:eastAsia="Calibri" w:hAnsi="Calibri" w:cs="Calibri"/>
+                <w:sz w:val="24"/>
+                <w:szCs w:val="24"/>
+              </w:rPr>
+              <w:t/>
+            </w:r>
+          </w:p>
+          <w:p>
+            <w:pPr>
+              <w:cnfStyle w:val="000000000000" w:firstRow="0" w:lastRow="0" w:firstColumn="0" w:lastColumn="0" w:oddVBand="0" w:evenVBand="0" w:oddHBand="0" w:evenHBand="0" w:firstRowFirstColumn="0" w:firstRowLastColumn="0" w:lastRowFirstColumn="0" w:lastRowLastColumn="0"/>
+              <w:rPr>
+                <w:rFonts w:ascii="Calibri" w:eastAsia="Calibri" w:hAnsi="Calibri" w:cs="Calibri"/>
+                <w:sz w:val="24"/>
+                <w:szCs w:val="24"/>
+              </w:rPr>
+            </w:pPr>
+            <w:r>
+              <w:rPr>
+                <w:rFonts w:ascii="Calibri" w:eastAsia="Calibri" w:hAnsi="Calibri" w:cs="Calibri"/>
+                <w:sz w:val="24"/>
+                <w:szCs w:val="24"/>
+              </w:rPr>
+              <w:t/>
+            </w:r>
+            <w:proofErr w:type="spellStart"/>
+            <w:r>
+              <w:rPr>
+                <w:rFonts w:ascii="Calibri" w:eastAsia="Calibri" w:hAnsi="Calibri" w:cs="Calibri"/>
+                <w:sz w:val="24"/>
+                <w:szCs w:val="24"/>
+              </w:rPr>
+              <w:t/>
+            </w:r>
+            <w:proofErr w:type="spellEnd"/>
+            <w:r>
+              <w:rPr>
+                <w:rFonts w:ascii="Calibri" w:eastAsia="Calibri" w:hAnsi="Calibri" w:cs="Calibri"/>
+                <w:sz w:val="24"/>
+                <w:szCs w:val="24"/>
+              </w:rPr>
+              <w:t/>
+            </w:r>
+          </w:p>
+          <w:p>
+            <w:pPr>
+              <w:cnfStyle w:val="000000000000" w:firstRow="0" w:lastRow="0" w:firstColumn="0" w:lastColumn="0" w:oddVBand="0" w:evenVBand="0" w:oddHBand="0" w:evenHBand="0" w:firstRowFirstColumn="0" w:firstRowLastColumn="0" w:lastRowFirstColumn="0" w:lastRowLastColumn="0"/>
+              <w:rPr>
+                <w:rFonts w:ascii="Calibri" w:eastAsia="Calibri" w:hAnsi="Calibri" w:cs="Calibri"/>
+                <w:sz w:val="24"/>
+                <w:szCs w:val="24"/>
+              </w:rPr>
+            </w:pPr>
+            <w:r>
+              <w:rPr>
+                <w:rFonts w:ascii="Calibri" w:eastAsia="Calibri" w:hAnsi="Calibri" w:cs="Calibri"/>
+                <w:sz w:val="24"/>
+                <w:szCs w:val="24"/>
+              </w:rPr>
+              <w:t xml:space="preserve">Device Gamma</w:t>
+            </w:r>
+            <w:proofErr w:type="spellStart"/>
+            <w:r>
+              <w:rPr>
+                <w:rFonts w:ascii="Calibri" w:eastAsia="Calibri" w:hAnsi="Calibri" w:cs="Calibri"/>
+                <w:sz w:val="24"/>
+                <w:szCs w:val="24"/>
+              </w:rPr>
+              <w:t/>
+            </w:r>
+            <w:proofErr w:type="spellEnd"/>
+            <w:r>
+              <w:rPr>
+                <w:rFonts w:ascii="Calibri" w:eastAsia="Calibri" w:hAnsi="Calibri" w:cs="Calibri"/>
+                <w:sz w:val="24"/>
+                <w:szCs w:val="24"/>
+              </w:rPr>
+              <w:t/>
+            </w:r>
+          </w:p>
+          <w:p>
+            <w:pPr>
+              <w:cnfStyle w:val="000000000000" w:firstRow="0" w:lastRow="0" w:firstColumn="0" w:lastColumn="0" w:oddVBand="0" w:evenVBand="0" w:oddHBand="0" w:evenHBand="0" w:firstRowFirstColumn="0" w:firstRowLastColumn="0" w:lastRowFirstColumn="0" w:lastRowLastColumn="0"/>
+              <w:rPr>
+                <w:rFonts w:ascii="Calibri" w:eastAsia="Calibri" w:hAnsi="Calibri" w:cs="Calibri"/>
+                <w:sz w:val="24"/>
+                <w:szCs w:val="24"/>
+              </w:rPr>
+            </w:pPr>
+            <w:r>
+              <w:rPr>
+                <w:rFonts w:ascii="Calibri" w:eastAsia="Calibri" w:hAnsi="Calibri" w:cs="Calibri"/>
+                <w:sz w:val="24"/>
+                <w:szCs w:val="24"/>
+              </w:rPr>
+              <w:t/>
+            </w:r>
+            <w:proofErr w:type="spellStart"/>
+            <w:r>
+              <w:rPr>
+                <w:rFonts w:ascii="Calibri" w:eastAsia="Calibri" w:hAnsi="Calibri" w:cs="Calibri"/>
+                <w:sz w:val="24"/>
+                <w:szCs w:val="24"/>
+              </w:rPr>
+              <w:t/>
+            </w:r>
+            <w:proofErr w:type="spellEnd"/>
+            <w:r>
+              <w:rPr>
+                <w:rFonts w:ascii="Calibri" w:eastAsia="Calibri" w:hAnsi="Calibri" w:cs="Calibri"/>
+                <w:sz w:val="24"/>
+                <w:szCs w:val="24"/>
+              </w:rPr>
+              <w:t/>
+            </w:r>
+          </w:p>
+          <w:p>
+            <w:pPr>
+              <w:cnfStyle w:val="000000000000" w:firstRow="0" w:lastRow="0" w:firstColumn="0" w:lastColumn="0" w:oddVBand="0" w:evenVBand="0" w:oddHBand="0" w:evenHBand="0" w:firstRowFirstColumn="0" w:firstRowLastColumn="0" w:lastRowFirstColumn="0" w:lastRowLastColumn="0"/>
+              <w:rPr>
+                <w:rFonts w:ascii="Calibri" w:eastAsia="Calibri" w:hAnsi="Calibri" w:cs="Calibri"/>
+                <w:sz w:val="24"/>
+                <w:szCs w:val="24"/>
+              </w:rPr>
+            </w:pPr>
+            <w:r>
+              <w:rPr>
+                <w:rFonts w:ascii="Calibri" w:eastAsia="Calibri" w:hAnsi="Calibri" w:cs="Calibri"/>
+                <w:sz w:val="24"/>
+                <w:szCs w:val="24"/>
+              </w:rPr>
+              <w:t xml:space="preserve">Device Omega</w:t>
+            </w:r>
+            <w:proofErr w:type="spellStart"/>
+            <w:r>
+              <w:rPr>
+                <w:rFonts w:ascii="Calibri" w:eastAsia="Calibri" w:hAnsi="Calibri" w:cs="Calibri"/>
+                <w:sz w:val="24"/>
+                <w:szCs w:val="24"/>
+              </w:rPr>
+              <w:t/>
+            </w:r>
+            <w:proofErr w:type="spellEnd"/>
+            <w:r>
+              <w:rPr>
+                <w:rFonts w:ascii="Calibri" w:eastAsia="Calibri" w:hAnsi="Calibri" w:cs="Calibri"/>
+                <w:sz w:val="24"/>
+                <w:szCs w:val="24"/>
+              </w:rPr>
+              <w:t/>
+            </w:r>
+          </w:p>
+          <w:p>
+            <w:pPr>
+              <w:cnfStyle w:val="000000000000" w:firstRow="0" w:lastRow="0" w:firstColumn="0" w:lastColumn="0" w:oddVBand="0" w:evenVBand="0" w:oddHBand="0" w:evenHBand="0" w:firstRowFirstColumn="0" w:firstRowLastColumn="0" w:lastRowFirstColumn="0" w:lastRowLastColumn="0"/>
+              <w:rPr>
+                <w:rFonts w:ascii="Calibri" w:eastAsia="Calibri" w:hAnsi="Calibri" w:cs="Calibri"/>
+                <w:sz w:val="24"/>
+                <w:szCs w:val="24"/>
+              </w:rPr>
+            </w:pPr>
+            <w:r>
+              <w:rPr>
+                <w:rFonts w:ascii="Calibri" w:eastAsia="Calibri" w:hAnsi="Calibri" w:cs="Calibri"/>
+                <w:sz w:val="24"/>
+                <w:szCs w:val="24"/>
+              </w:rPr>
+              <w:t/>
+            </w:r>
+            <w:proofErr w:type="spellStart"/>
+            <w:r>
+              <w:rPr>
+                <w:rFonts w:ascii="Calibri" w:eastAsia="Calibri" w:hAnsi="Calibri" w:cs="Calibri"/>
+                <w:sz w:val="24"/>
+                <w:szCs w:val="24"/>
+              </w:rPr>
+              <w:t/>
+            </w:r>
+            <w:proofErr w:type="spellEnd"/>
+            <w:r>
+              <w:rPr>
+                <w:rFonts w:ascii="Calibri" w:eastAsia="Calibri" w:hAnsi="Calibri" w:cs="Calibri"/>
+                <w:sz w:val="24"/>
+                <w:szCs w:val="24"/>
+              </w:rPr>
+              <w:t/>
+            </w:r>
+          </w:p>
+          <w:p>
+            <w:pPr>
+              <w:cnfStyle w:val="000000000000" w:firstRow="0" w:lastRow="0" w:firstColumn="0" w:lastColumn="0" w:oddVBand="0" w:evenVBand="0" w:oddHBand="0" w:evenHBand="0" w:firstRowFirstColumn="0" w:firstRowLastColumn="0" w:lastRowFirstColumn="0" w:lastRowLastColumn="0"/>
+              <w:rPr>
+                <w:rFonts w:ascii="Calibri" w:eastAsia="Calibri" w:hAnsi="Calibri" w:cs="Calibri"/>
+                <w:sz w:val="24"/>
+                <w:szCs w:val="24"/>
+              </w:rPr>
+            </w:pPr>
+            <w:r>
+              <w:rPr>
+                <w:rFonts w:ascii="Calibri" w:eastAsia="Calibri" w:hAnsi="Calibri" w:cs="Calibri"/>
+                <w:sz w:val="24"/>
+                <w:szCs w:val="24"/>
+              </w:rPr>
+              <w:t xml:space="preserve">Device Delta</w:t>
+            </w:r>
+            <w:proofErr w:type="spellStart"/>
+            <w:r>
+              <w:rPr>
+                <w:rFonts w:ascii="Calibri" w:eastAsia="Calibri" w:hAnsi="Calibri" w:cs="Calibri"/>
+                <w:sz w:val="24"/>
+                <w:szCs w:val="24"/>
+              </w:rPr>
+              <w:t/>
+            </w:r>
+            <w:proofErr w:type="spellEnd"/>
+            <w:r>
+              <w:rPr>
+                <w:rFonts w:ascii="Calibri" w:eastAsia="Calibri" w:hAnsi="Calibri" w:cs="Calibri"/>
+                <w:sz w:val="24"/>
+                <w:szCs w:val="24"/>
+              </w:rPr>
+              <w:t/>
+            </w:r>
+          </w:p>
+          <w:p>
+            <w:pPr>
+              <w:cnfStyle w:val="000000000000" w:firstRow="0" w:lastRow="0" w:firstColumn="0" w:lastColumn="0" w:oddVBand="0" w:evenVBand="0" w:oddHBand="0" w:evenHBand="0" w:firstRowFirstColumn="0" w:firstRowLastColumn="0" w:lastRowFirstColumn="0" w:lastRowLastColumn="0"/>
+              <w:rPr>
+                <w:rFonts w:ascii="Calibri" w:eastAsia="Calibri" w:hAnsi="Calibri" w:cs="Calibri"/>
+                <w:sz w:val="24"/>
+                <w:szCs w:val="24"/>
+              </w:rPr>
+            </w:pPr>
+            <w:r>
+              <w:rPr>
+                <w:rFonts w:ascii="Calibri" w:eastAsia="Calibri" w:hAnsi="Calibri" w:cs="Calibri"/>
+                <w:sz w:val="24"/>
+                <w:szCs w:val="24"/>
+              </w:rPr>
+              <w:t/>
+            </w:r>
+            <w:proofErr w:type="spellStart"/>
+            <w:r>
+              <w:rPr>
+                <w:rFonts w:ascii="Calibri" w:eastAsia="Calibri" w:hAnsi="Calibri" w:cs="Calibri"/>
+                <w:sz w:val="24"/>
+                <w:szCs w:val="24"/>
+              </w:rPr>
+              <w:t/>
+            </w:r>
+            <w:proofErr w:type="spellEnd"/>
+            <w:r>
+              <w:rPr>
+                <w:rFonts w:ascii="Calibri" w:eastAsia="Calibri" w:hAnsi="Calibri" w:cs="Calibri"/>
+                <w:sz w:val="24"/>
+                <w:szCs w:val="24"/>
+              </w:rPr>
+              <w:t/>
+            </w:r>
+          </w:p>
+          <w:p>
+            <w:pPr>
+              <w:cnfStyle w:val="000000000000" w:firstRow="0" w:lastRow="0" w:firstColumn="0" w:lastColumn="0" w:oddVBand="0" w:evenVBand="0" w:oddHBand="0" w:evenHBand="0" w:firstRowFirstColumn="0" w:firstRowLastColumn="0" w:lastRowFirstColumn="0" w:lastRowLastColumn="0"/>
+              <w:rPr>
+                <w:rFonts w:ascii="Calibri" w:eastAsia="Calibri" w:hAnsi="Calibri" w:cs="Calibri"/>
+                <w:sz w:val="24"/>
+                <w:szCs w:val="24"/>
+              </w:rPr>
+            </w:pPr>
+            <w:r>
+              <w:rPr>
+                <w:rFonts w:ascii="Calibri" w:eastAsia="Calibri" w:hAnsi="Calibri" w:cs="Calibri"/>
+                <w:sz w:val="24"/>
+                <w:szCs w:val="24"/>
+              </w:rPr>
+              <w:t xml:space="preserve">Device Delta Tau Chis</w:t>
             </w:r>
             <w:proofErr w:type="spellStart"/>
             <w:r>

</xml_diff>